<commit_message>
Se añade el txt y cambios en reporte
</commit_message>
<xml_diff>
--- a/Integrantes/Reporte.docx
+++ b/Integrantes/Reporte.docx
@@ -42,6 +42,31 @@
             </a:graphic>
           </wp:inline>
         </w:drawing>
+      </w:r>
+    </w:p>
+    <w:p>
+      <w:pPr>
+        <w:rPr>
+          <w:lang w:val="es-ES"/>
+        </w:rPr>
+      </w:pPr>
+      <w:r>
+        <w:rPr>
+          <w:lang w:val="es-ES"/>
+        </w:rPr>
+        <w:t>Como se puede ver el l</w:t>
+      </w:r>
+      <w:r>
+        <w:rPr>
+          <w:lang w:val="es-ES"/>
+        </w:rPr>
+        <w:t xml:space="preserve">a captura anterior se empezó por clonar el repositorio del profesor así como el de los datos del mercado digital, se creo </w:t>
+      </w:r>
+      <w:r>
+        <w:rPr>
+          <w:lang w:val="es-ES"/>
+        </w:rPr>
+        <w:t>la carpeta de integrantes en la cuál se insertara el txt de integrantes y el reporte de evidencia.</w:t>
       </w:r>
     </w:p>
     <w:sectPr>

</xml_diff>